<commit_message>
docs: Update specification according to code review instructions
</commit_message>
<xml_diff>
--- a/capstone_stage_1/Capstone_Stage1.docx
+++ b/capstone_stage_1/Capstone_Stage1.docx
@@ -1436,6 +1436,180 @@
     </w:p>
     <w:p>
       <w:pPr>
+        <w:numPr>
+          <w:ilvl w:val="0"/>
+          <w:numId w:val="1"/>
+        </w:numPr>
+        <w:pBdr>
+          <w:top w:space="0" w:sz="0" w:val="nil"/>
+          <w:left w:space="0" w:sz="0" w:val="nil"/>
+          <w:bottom w:space="0" w:sz="0" w:val="nil"/>
+          <w:right w:space="0" w:sz="0" w:val="nil"/>
+          <w:between w:space="0" w:sz="0" w:val="nil"/>
+        </w:pBdr>
+        <w:shd w:fill="auto" w:val="clear"/>
+        <w:ind w:left="720" w:hanging="360"/>
+        <w:contextualSpacing w:val="1"/>
+        <w:rPr>
+          <w:color w:val="38761d"/>
+          <w:u w:val="none"/>
+        </w:rPr>
+      </w:pPr>
+      <w:r>
+        <w:rPr>
+          <w:color w:val="38761d"/>
+          <w:rtl w:val="0"/>
+        </w:rPr>
+        <w:t xml:space="preserve">The application will support accessibility by: providing content description for graphical elements; creating easy-to-follow navigation; making touch targets large; making font readable and customizable (sp); providing adequate color contrast; using cues other than color</w:t>
+      </w:r>
+    </w:p>
+    <w:p>
+      <w:pPr>
+        <w:numPr>
+          <w:ilvl w:val="0"/>
+          <w:numId w:val="1"/>
+        </w:numPr>
+        <w:pBdr>
+          <w:top w:space="0" w:sz="0" w:val="nil"/>
+          <w:left w:space="0" w:sz="0" w:val="nil"/>
+          <w:bottom w:space="0" w:sz="0" w:val="nil"/>
+          <w:right w:space="0" w:sz="0" w:val="nil"/>
+          <w:between w:space="0" w:sz="0" w:val="nil"/>
+        </w:pBdr>
+        <w:shd w:fill="auto" w:val="clear"/>
+        <w:ind w:left="720" w:hanging="360"/>
+        <w:contextualSpacing w:val="1"/>
+        <w:rPr>
+          <w:color w:val="38761d"/>
+          <w:u w:val="none"/>
+        </w:rPr>
+      </w:pPr>
+      <w:r>
+        <w:rPr>
+          <w:color w:val="38761d"/>
+          <w:rtl w:val="0"/>
+        </w:rPr>
+        <w:t xml:space="preserve">The resources (colors, strings, themes etc.) will be stored in theirs xml files</w:t>
+      </w:r>
+    </w:p>
+    <w:p>
+      <w:pPr>
+        <w:numPr>
+          <w:ilvl w:val="0"/>
+          <w:numId w:val="1"/>
+        </w:numPr>
+        <w:pBdr>
+          <w:top w:space="0" w:sz="0" w:val="nil"/>
+          <w:left w:space="0" w:sz="0" w:val="nil"/>
+          <w:bottom w:space="0" w:sz="0" w:val="nil"/>
+          <w:right w:space="0" w:sz="0" w:val="nil"/>
+          <w:between w:space="0" w:sz="0" w:val="nil"/>
+        </w:pBdr>
+        <w:shd w:fill="auto" w:val="clear"/>
+        <w:ind w:left="720" w:hanging="360"/>
+        <w:contextualSpacing w:val="1"/>
+        <w:rPr>
+          <w:color w:val="38761d"/>
+          <w:u w:val="none"/>
+        </w:rPr>
+      </w:pPr>
+      <w:r>
+        <w:rPr>
+          <w:color w:val="38761d"/>
+          <w:rtl w:val="0"/>
+        </w:rPr>
+        <w:t xml:space="preserve">The application will implement JobDispatcher for regularly fetching scores in the background</w:t>
+      </w:r>
+    </w:p>
+    <w:p>
+      <w:pPr>
+        <w:numPr>
+          <w:ilvl w:val="0"/>
+          <w:numId w:val="1"/>
+        </w:numPr>
+        <w:pBdr>
+          <w:top w:space="0" w:sz="0" w:val="nil"/>
+          <w:left w:space="0" w:sz="0" w:val="nil"/>
+          <w:bottom w:space="0" w:sz="0" w:val="nil"/>
+          <w:right w:space="0" w:sz="0" w:val="nil"/>
+          <w:between w:space="0" w:sz="0" w:val="nil"/>
+        </w:pBdr>
+        <w:shd w:fill="auto" w:val="clear"/>
+        <w:ind w:left="720" w:hanging="360"/>
+        <w:contextualSpacing w:val="1"/>
+        <w:rPr>
+          <w:color w:val="38761d"/>
+          <w:u w:val="none"/>
+        </w:rPr>
+      </w:pPr>
+      <w:r>
+        <w:rPr>
+          <w:color w:val="38761d"/>
+          <w:rtl w:val="0"/>
+        </w:rPr>
+        <w:t xml:space="preserve">The application will implement AsyncTaskLoader for fetching the up to date data on demand when entering new screens</w:t>
+      </w:r>
+    </w:p>
+    <w:p>
+      <w:pPr>
+        <w:numPr>
+          <w:ilvl w:val="0"/>
+          <w:numId w:val="1"/>
+        </w:numPr>
+        <w:pBdr>
+          <w:top w:space="0" w:sz="0" w:val="nil"/>
+          <w:left w:space="0" w:sz="0" w:val="nil"/>
+          <w:bottom w:space="0" w:sz="0" w:val="nil"/>
+          <w:right w:space="0" w:sz="0" w:val="nil"/>
+          <w:between w:space="0" w:sz="0" w:val="nil"/>
+        </w:pBdr>
+        <w:shd w:fill="auto" w:val="clear"/>
+        <w:ind w:left="720" w:hanging="360"/>
+        <w:contextualSpacing w:val="1"/>
+        <w:rPr>
+          <w:color w:val="38761d"/>
+          <w:u w:val="none"/>
+        </w:rPr>
+      </w:pPr>
+      <w:r>
+        <w:rPr>
+          <w:color w:val="38761d"/>
+          <w:rtl w:val="0"/>
+        </w:rPr>
+        <w:t xml:space="preserve">The application will be written solely in the Java Programming Language</w:t>
+      </w:r>
+    </w:p>
+    <w:p>
+      <w:pPr>
+        <w:numPr>
+          <w:ilvl w:val="0"/>
+          <w:numId w:val="1"/>
+        </w:numPr>
+        <w:pBdr>
+          <w:top w:space="0" w:sz="0" w:val="nil"/>
+          <w:left w:space="0" w:sz="0" w:val="nil"/>
+          <w:bottom w:space="0" w:sz="0" w:val="nil"/>
+          <w:right w:space="0" w:sz="0" w:val="nil"/>
+          <w:between w:space="0" w:sz="0" w:val="nil"/>
+        </w:pBdr>
+        <w:shd w:fill="auto" w:val="clear"/>
+        <w:ind w:left="720" w:hanging="360"/>
+        <w:contextualSpacing w:val="1"/>
+        <w:rPr>
+          <w:color w:val="38761d"/>
+          <w:u w:val="none"/>
+        </w:rPr>
+      </w:pPr>
+      <w:r>
+        <w:rPr>
+          <w:color w:val="38761d"/>
+          <w:rtl w:val="0"/>
+        </w:rPr>
+        <w:t xml:space="preserve">The application will be developed in Android Studio 3.1.3 and built with Gradle 4.4</w:t>
+      </w:r>
+    </w:p>
+    <w:p>
+      <w:pPr>
         <w:pBdr>
           <w:top w:space="0" w:sz="0" w:val="nil"/>
           <w:left w:space="0" w:sz="0" w:val="nil"/>
@@ -1806,12 +1980,12 @@
           <wp:inline distB="114300" distT="114300" distL="114300" distR="114300">
             <wp:extent cx="3247906" cy="6186488"/>
             <wp:effectExtent b="0" l="0" r="0" t="0"/>
-            <wp:docPr id="2" name="image8.png"/>
+            <wp:docPr id="2" name="image5.png"/>
             <a:graphic>
               <a:graphicData uri="http://schemas.openxmlformats.org/drawingml/2006/picture">
                 <pic:pic>
                   <pic:nvPicPr>
-                    <pic:cNvPr id="0" name="image8.png"/>
+                    <pic:cNvPr id="0" name="image5.png"/>
                     <pic:cNvPicPr preferRelativeResize="0"/>
                   </pic:nvPicPr>
                   <pic:blipFill>
@@ -2726,145 +2900,145 @@
           <w:color w:val="38761d"/>
           <w:rtl w:val="0"/>
         </w:rPr>
-        <w:t xml:space="preserve">Glide to handle the loading and caching of images.</w:t>
-      </w:r>
-    </w:p>
-    <w:p>
-      <w:pPr>
-        <w:pBdr>
-          <w:top w:space="0" w:sz="0" w:val="nil"/>
-          <w:left w:space="0" w:sz="0" w:val="nil"/>
-          <w:bottom w:space="0" w:sz="0" w:val="nil"/>
-          <w:right w:space="0" w:sz="0" w:val="nil"/>
-          <w:between w:space="0" w:sz="0" w:val="nil"/>
-        </w:pBdr>
-        <w:shd w:fill="auto" w:val="clear"/>
-        <w:contextualSpacing w:val="0"/>
-        <w:rPr>
-          <w:color w:val="38761d"/>
-        </w:rPr>
-      </w:pPr>
-      <w:r>
-        <w:rPr>
-          <w:color w:val="38761d"/>
-          <w:rtl w:val="0"/>
-        </w:rPr>
-        <w:t xml:space="preserve">Parceler to pass objects between activities and fragments easily and efficiently.</w:t>
-      </w:r>
-    </w:p>
-    <w:p>
-      <w:pPr>
-        <w:pBdr>
-          <w:top w:space="0" w:sz="0" w:val="nil"/>
-          <w:left w:space="0" w:sz="0" w:val="nil"/>
-          <w:bottom w:space="0" w:sz="0" w:val="nil"/>
-          <w:right w:space="0" w:sz="0" w:val="nil"/>
-          <w:between w:space="0" w:sz="0" w:val="nil"/>
-        </w:pBdr>
-        <w:shd w:fill="auto" w:val="clear"/>
-        <w:contextualSpacing w:val="0"/>
-        <w:rPr>
-          <w:color w:val="38761d"/>
-        </w:rPr>
-      </w:pPr>
-      <w:r>
-        <w:rPr>
-          <w:color w:val="38761d"/>
-          <w:rtl w:val="0"/>
-        </w:rPr>
-        <w:t xml:space="preserve">Room to persist data.</w:t>
-      </w:r>
-    </w:p>
-    <w:p>
-      <w:pPr>
-        <w:pBdr>
-          <w:top w:space="0" w:sz="0" w:val="nil"/>
-          <w:left w:space="0" w:sz="0" w:val="nil"/>
-          <w:bottom w:space="0" w:sz="0" w:val="nil"/>
-          <w:right w:space="0" w:sz="0" w:val="nil"/>
-          <w:between w:space="0" w:sz="0" w:val="nil"/>
-        </w:pBdr>
-        <w:shd w:fill="auto" w:val="clear"/>
-        <w:contextualSpacing w:val="0"/>
-        <w:rPr>
-          <w:color w:val="38761d"/>
-        </w:rPr>
-      </w:pPr>
-      <w:r>
-        <w:rPr>
-          <w:color w:val="38761d"/>
-          <w:rtl w:val="0"/>
-        </w:rPr>
-        <w:t xml:space="preserve">Espresso, Mockito, Hamcrest to test application.</w:t>
-      </w:r>
-    </w:p>
-    <w:p>
-      <w:pPr>
-        <w:pBdr>
-          <w:top w:space="0" w:sz="0" w:val="nil"/>
-          <w:left w:space="0" w:sz="0" w:val="nil"/>
-          <w:bottom w:space="0" w:sz="0" w:val="nil"/>
-          <w:right w:space="0" w:sz="0" w:val="nil"/>
-          <w:between w:space="0" w:sz="0" w:val="nil"/>
-        </w:pBdr>
-        <w:shd w:fill="auto" w:val="clear"/>
-        <w:contextualSpacing w:val="0"/>
-        <w:rPr>
-          <w:color w:val="38761d"/>
-        </w:rPr>
-      </w:pPr>
-      <w:r>
-        <w:rPr>
-          <w:color w:val="38761d"/>
-          <w:rtl w:val="0"/>
-        </w:rPr>
-        <w:t xml:space="preserve">Dagger to have a dependency injection framework.</w:t>
-      </w:r>
-    </w:p>
-    <w:p>
-      <w:pPr>
-        <w:pBdr>
-          <w:top w:space="0" w:sz="0" w:val="nil"/>
-          <w:left w:space="0" w:sz="0" w:val="nil"/>
-          <w:bottom w:space="0" w:sz="0" w:val="nil"/>
-          <w:right w:space="0" w:sz="0" w:val="nil"/>
-          <w:between w:space="0" w:sz="0" w:val="nil"/>
-        </w:pBdr>
-        <w:shd w:fill="auto" w:val="clear"/>
-        <w:contextualSpacing w:val="0"/>
-        <w:rPr>
-          <w:color w:val="38761d"/>
-        </w:rPr>
-      </w:pPr>
-      <w:r>
-        <w:rPr>
-          <w:color w:val="38761d"/>
-          <w:rtl w:val="0"/>
-        </w:rPr>
-        <w:t xml:space="preserve">Retrofit to handle endpoint calls.</w:t>
-      </w:r>
-    </w:p>
-    <w:p>
-      <w:pPr>
-        <w:pBdr>
-          <w:top w:space="0" w:sz="0" w:val="nil"/>
-          <w:left w:space="0" w:sz="0" w:val="nil"/>
-          <w:bottom w:space="0" w:sz="0" w:val="nil"/>
-          <w:right w:space="0" w:sz="0" w:val="nil"/>
-          <w:between w:space="0" w:sz="0" w:val="nil"/>
-        </w:pBdr>
-        <w:shd w:fill="auto" w:val="clear"/>
-        <w:contextualSpacing w:val="0"/>
-        <w:rPr>
-          <w:color w:val="38761d"/>
-        </w:rPr>
-      </w:pPr>
-      <w:r>
-        <w:rPr>
-          <w:color w:val="38761d"/>
-          <w:rtl w:val="0"/>
-        </w:rPr>
-        <w:t xml:space="preserve">Timber and Hugo to log.</w:t>
+        <w:t xml:space="preserve">Glide (4.7.1) to handle the loading and caching of images.</w:t>
+      </w:r>
+    </w:p>
+    <w:p>
+      <w:pPr>
+        <w:pBdr>
+          <w:top w:space="0" w:sz="0" w:val="nil"/>
+          <w:left w:space="0" w:sz="0" w:val="nil"/>
+          <w:bottom w:space="0" w:sz="0" w:val="nil"/>
+          <w:right w:space="0" w:sz="0" w:val="nil"/>
+          <w:between w:space="0" w:sz="0" w:val="nil"/>
+        </w:pBdr>
+        <w:shd w:fill="auto" w:val="clear"/>
+        <w:contextualSpacing w:val="0"/>
+        <w:rPr>
+          <w:color w:val="38761d"/>
+        </w:rPr>
+      </w:pPr>
+      <w:r>
+        <w:rPr>
+          <w:color w:val="38761d"/>
+          <w:rtl w:val="0"/>
+        </w:rPr>
+        <w:t xml:space="preserve">Parceler (1.1.10) to pass objects between activities and fragments easily and efficiently.</w:t>
+      </w:r>
+    </w:p>
+    <w:p>
+      <w:pPr>
+        <w:pBdr>
+          <w:top w:space="0" w:sz="0" w:val="nil"/>
+          <w:left w:space="0" w:sz="0" w:val="nil"/>
+          <w:bottom w:space="0" w:sz="0" w:val="nil"/>
+          <w:right w:space="0" w:sz="0" w:val="nil"/>
+          <w:between w:space="0" w:sz="0" w:val="nil"/>
+        </w:pBdr>
+        <w:shd w:fill="auto" w:val="clear"/>
+        <w:contextualSpacing w:val="0"/>
+        <w:rPr>
+          <w:color w:val="38761d"/>
+        </w:rPr>
+      </w:pPr>
+      <w:r>
+        <w:rPr>
+          <w:color w:val="38761d"/>
+          <w:rtl w:val="0"/>
+        </w:rPr>
+        <w:t xml:space="preserve">Room (1.1.0) to persist data.</w:t>
+      </w:r>
+    </w:p>
+    <w:p>
+      <w:pPr>
+        <w:pBdr>
+          <w:top w:space="0" w:sz="0" w:val="nil"/>
+          <w:left w:space="0" w:sz="0" w:val="nil"/>
+          <w:bottom w:space="0" w:sz="0" w:val="nil"/>
+          <w:right w:space="0" w:sz="0" w:val="nil"/>
+          <w:between w:space="0" w:sz="0" w:val="nil"/>
+        </w:pBdr>
+        <w:shd w:fill="auto" w:val="clear"/>
+        <w:contextualSpacing w:val="0"/>
+        <w:rPr>
+          <w:color w:val="38761d"/>
+        </w:rPr>
+      </w:pPr>
+      <w:r>
+        <w:rPr>
+          <w:color w:val="38761d"/>
+          <w:rtl w:val="0"/>
+        </w:rPr>
+        <w:t xml:space="preserve">Espresso (3.0.2), Mockito (1.10.19), Hamcrest (1.3) to test application.</w:t>
+      </w:r>
+    </w:p>
+    <w:p>
+      <w:pPr>
+        <w:pBdr>
+          <w:top w:space="0" w:sz="0" w:val="nil"/>
+          <w:left w:space="0" w:sz="0" w:val="nil"/>
+          <w:bottom w:space="0" w:sz="0" w:val="nil"/>
+          <w:right w:space="0" w:sz="0" w:val="nil"/>
+          <w:between w:space="0" w:sz="0" w:val="nil"/>
+        </w:pBdr>
+        <w:shd w:fill="auto" w:val="clear"/>
+        <w:contextualSpacing w:val="0"/>
+        <w:rPr>
+          <w:color w:val="38761d"/>
+        </w:rPr>
+      </w:pPr>
+      <w:r>
+        <w:rPr>
+          <w:color w:val="38761d"/>
+          <w:rtl w:val="0"/>
+        </w:rPr>
+        <w:t xml:space="preserve">Dagger (2.11) to have a dependency injection framework.</w:t>
+      </w:r>
+    </w:p>
+    <w:p>
+      <w:pPr>
+        <w:pBdr>
+          <w:top w:space="0" w:sz="0" w:val="nil"/>
+          <w:left w:space="0" w:sz="0" w:val="nil"/>
+          <w:bottom w:space="0" w:sz="0" w:val="nil"/>
+          <w:right w:space="0" w:sz="0" w:val="nil"/>
+          <w:between w:space="0" w:sz="0" w:val="nil"/>
+        </w:pBdr>
+        <w:shd w:fill="auto" w:val="clear"/>
+        <w:contextualSpacing w:val="0"/>
+        <w:rPr>
+          <w:color w:val="38761d"/>
+        </w:rPr>
+      </w:pPr>
+      <w:r>
+        <w:rPr>
+          <w:color w:val="38761d"/>
+          <w:rtl w:val="0"/>
+        </w:rPr>
+        <w:t xml:space="preserve">Retrofit (2.4.0) to handle endpoint calls.</w:t>
+      </w:r>
+    </w:p>
+    <w:p>
+      <w:pPr>
+        <w:pBdr>
+          <w:top w:space="0" w:sz="0" w:val="nil"/>
+          <w:left w:space="0" w:sz="0" w:val="nil"/>
+          <w:bottom w:space="0" w:sz="0" w:val="nil"/>
+          <w:right w:space="0" w:sz="0" w:val="nil"/>
+          <w:between w:space="0" w:sz="0" w:val="nil"/>
+        </w:pBdr>
+        <w:shd w:fill="auto" w:val="clear"/>
+        <w:contextualSpacing w:val="0"/>
+        <w:rPr>
+          <w:color w:val="38761d"/>
+        </w:rPr>
+      </w:pPr>
+      <w:r>
+        <w:rPr>
+          <w:color w:val="38761d"/>
+          <w:rtl w:val="0"/>
+        </w:rPr>
+        <w:t xml:space="preserve">Timber (4.7.0) and Hugo (1.2.1) to log.</w:t>
       </w:r>
     </w:p>
     <w:p>

</xml_diff>